<commit_message>
Added final report and structured Abstract
</commit_message>
<xml_diff>
--- a/STRUCTURED_ABSTRACT_CSC8635.docx
+++ b/STRUCTURED_ABSTRACT_CSC8635.docx
@@ -54,13 +54,7 @@
         <w:rPr>
           <w:rFonts w:ascii="Times New Roman" w:hAnsi="Times New Roman" w:cs="Times New Roman"/>
         </w:rPr>
-        <w:t>According to</w:t>
-      </w:r>
-      <w:r>
-        <w:rPr>
-          <w:rFonts w:ascii="Times New Roman" w:hAnsi="Times New Roman" w:cs="Times New Roman"/>
-        </w:rPr>
-        <w:t xml:space="preserve"> a report from the CDC motor vehicle safety division, one in five car accidents is caused by a distracted driver. This has just become like drunken driving. Almost 425,000 people injured and 3,000 people killed by distracted driving every year</w:t>
+        <w:t>According to a report from the CDC motor vehicle safety division, one in five car accidents is caused by a distracted driver. This has just become like drunken driving. Almost 425,000 people injured and 3,000 people killed by distracted driving every year</w:t>
       </w:r>
       <w:r>
         <w:rPr>
@@ -103,31 +97,7 @@
         <w:rPr>
           <w:rFonts w:ascii="Times New Roman" w:hAnsi="Times New Roman" w:cs="Times New Roman"/>
         </w:rPr>
-        <w:t>State Farm Insurance</w:t>
-      </w:r>
-      <w:r>
-        <w:rPr>
-          <w:rFonts w:ascii="Times New Roman" w:hAnsi="Times New Roman" w:cs="Times New Roman"/>
-        </w:rPr>
-        <w:t xml:space="preserve"> company has given us a dataset of 2D dashboard camera images, and we need to develop an algorithm to detect and classify driver's behaviour and check if they are driving attentively or not. We are trying to create deep learning </w:t>
-      </w:r>
-      <w:r>
-        <w:rPr>
-          <w:rFonts w:ascii="Times New Roman" w:hAnsi="Times New Roman" w:cs="Times New Roman"/>
-        </w:rPr>
-        <w:t>architecture</w:t>
-      </w:r>
-      <w:r>
-        <w:rPr>
-          <w:rFonts w:ascii="Times New Roman" w:hAnsi="Times New Roman" w:cs="Times New Roman"/>
-        </w:rPr>
-        <w:t xml:space="preserve"> to create models and predict and classify them by training them</w:t>
-      </w:r>
-      <w:r>
-        <w:rPr>
-          <w:rFonts w:ascii="Times New Roman" w:hAnsi="Times New Roman" w:cs="Times New Roman"/>
-        </w:rPr>
-        <w:t xml:space="preserve">. </w:t>
+        <w:t xml:space="preserve">State Farm Insurance company has given us a dataset of 2D dashboard camera images, and we need to develop an algorithm to detect and classify driver's behaviour and check if they are driving attentively or not. We are trying to create deep learning architecture to create models and predict and classify them by training them. </w:t>
       </w:r>
     </w:p>
     <w:p>
@@ -249,43 +219,7 @@
         <w:rPr>
           <w:rFonts w:ascii="Times New Roman" w:hAnsi="Times New Roman" w:cs="Times New Roman"/>
         </w:rPr>
-        <w:t xml:space="preserve">, the </w:t>
-      </w:r>
-      <w:r>
-        <w:rPr>
-          <w:rFonts w:ascii="Times New Roman" w:hAnsi="Times New Roman" w:cs="Times New Roman"/>
-        </w:rPr>
-        <w:t>convolutional</w:t>
-      </w:r>
-      <w:r>
-        <w:rPr>
-          <w:rFonts w:ascii="Times New Roman" w:hAnsi="Times New Roman" w:cs="Times New Roman"/>
-        </w:rPr>
-        <w:t xml:space="preserve"> neural network that we built from scratch, the transfer learning models based on VGG16 and </w:t>
-      </w:r>
-      <w:r>
-        <w:rPr>
-          <w:rFonts w:ascii="Times New Roman" w:hAnsi="Times New Roman" w:cs="Times New Roman"/>
-        </w:rPr>
-        <w:t>Inception</w:t>
-      </w:r>
-      <w:r>
-        <w:rPr>
-          <w:rFonts w:ascii="Times New Roman" w:hAnsi="Times New Roman" w:cs="Times New Roman"/>
-        </w:rPr>
-        <w:t xml:space="preserve"> V3, we see that VGG16 works </w:t>
-      </w:r>
-      <w:r>
-        <w:rPr>
-          <w:rFonts w:ascii="Times New Roman" w:hAnsi="Times New Roman" w:cs="Times New Roman"/>
-        </w:rPr>
-        <w:t>comparatively</w:t>
-      </w:r>
-      <w:r>
-        <w:rPr>
-          <w:rFonts w:ascii="Times New Roman" w:hAnsi="Times New Roman" w:cs="Times New Roman"/>
-        </w:rPr>
-        <w:t xml:space="preserve"> best among all of them with an accuracy of 67.55%.</w:t>
+        <w:t>, the convolutional neural network that we built from scratch, the transfer learning models based on VGG16 and Inception V3, we see that VGG16 works comparatively best among all of them with an accuracy of 67.55%.</w:t>
       </w:r>
     </w:p>
     <w:p>
@@ -326,8 +260,6 @@
       <w:pPr>
         <w:rPr>
           <w:rFonts w:ascii="Times New Roman" w:hAnsi="Times New Roman" w:cs="Times New Roman"/>
-          <w:b/>
-          <w:bCs/>
           <w:lang w:val="en-GB"/>
         </w:rPr>
       </w:pPr>
@@ -348,6 +280,13 @@
           <w:lang w:val="en-GB"/>
         </w:rPr>
         <w:t xml:space="preserve"> </w:t>
+      </w:r>
+      <w:r>
+        <w:rPr>
+          <w:rFonts w:ascii="Times New Roman" w:hAnsi="Times New Roman" w:cs="Times New Roman"/>
+          <w:lang w:val="en-GB"/>
+        </w:rPr>
+        <w:t>CNN with VGG16 transfer learning</w:t>
       </w:r>
     </w:p>
     <w:p>
@@ -359,6 +298,62 @@
           <w:lang w:val="en-GB"/>
         </w:rPr>
       </w:pPr>
+      <w:r>
+        <w:rPr>
+          <w:b/>
+          <w:bCs/>
+          <w:noProof/>
+          <w:lang w:val="en-GB"/>
+        </w:rPr>
+        <w:drawing>
+          <wp:inline distT="0" distB="0" distL="0" distR="0" wp14:anchorId="112BC4DF" wp14:editId="42D17D23">
+            <wp:extent cx="5581650" cy="3267609"/>
+            <wp:effectExtent l="0" t="0" r="0" b="9525"/>
+            <wp:docPr id="2" name="Picture 2" descr="Line chart&#10;&#10;Description automatically generated"/>
+            <wp:cNvGraphicFramePr>
+              <a:graphicFrameLocks xmlns:a="http://schemas.openxmlformats.org/drawingml/2006/main" noChangeAspect="1"/>
+            </wp:cNvGraphicFramePr>
+            <a:graphic xmlns:a="http://schemas.openxmlformats.org/drawingml/2006/main">
+              <a:graphicData uri="http://schemas.openxmlformats.org/drawingml/2006/picture">
+                <pic:pic xmlns:pic="http://schemas.openxmlformats.org/drawingml/2006/picture">
+                  <pic:nvPicPr>
+                    <pic:cNvPr id="2" name="Picture 2" descr="Line chart&#10;&#10;Description automatically generated"/>
+                    <pic:cNvPicPr>
+                      <a:picLocks noChangeAspect="1" noChangeArrowheads="1"/>
+                    </pic:cNvPicPr>
+                  </pic:nvPicPr>
+                  <pic:blipFill>
+                    <a:blip r:embed="rId5">
+                      <a:extLst>
+                        <a:ext uri="{28A0092B-C50C-407E-A947-70E740481C1C}">
+                          <a14:useLocalDpi xmlns:a14="http://schemas.microsoft.com/office/drawing/2010/main" val="0"/>
+                        </a:ext>
+                      </a:extLst>
+                    </a:blip>
+                    <a:srcRect/>
+                    <a:stretch>
+                      <a:fillRect/>
+                    </a:stretch>
+                  </pic:blipFill>
+                  <pic:spPr bwMode="auto">
+                    <a:xfrm>
+                      <a:off x="0" y="0"/>
+                      <a:ext cx="5583446" cy="3268660"/>
+                    </a:xfrm>
+                    <a:prstGeom prst="rect">
+                      <a:avLst/>
+                    </a:prstGeom>
+                    <a:noFill/>
+                    <a:ln>
+                      <a:noFill/>
+                    </a:ln>
+                  </pic:spPr>
+                </pic:pic>
+              </a:graphicData>
+            </a:graphic>
+          </wp:inline>
+        </w:drawing>
+      </w:r>
     </w:p>
     <w:sectPr>
       <w:pgSz w:w="11906" w:h="16838"/>
@@ -1239,6 +1234,7 @@
   <w:style w:type="character" w:default="1" w:styleId="DefaultParagraphFont">
     <w:name w:val="Default Paragraph Font"/>
     <w:uiPriority w:val="1"/>
+    <w:semiHidden/>
     <w:unhideWhenUsed/>
   </w:style>
   <w:style w:type="table" w:default="1" w:styleId="TableNormal">

</xml_diff>